<commit_message>
create android skeleton with word and search page
</commit_message>
<xml_diff>
--- a/Project Proposal.docx
+++ b/Project Proposal.docx
@@ -61,24 +61,7 @@
           <w:szCs w:val="23"/>
         </w:rPr>
         <w:tab/>
-      </w:r>
-      <w:r>
-        <w:rPr>
-          <w:rFonts w:ascii="Arial" w:hAnsi="Arial" w:cs="Arial"/>
-          <w:color w:val="000000"/>
-          <w:sz w:val="23"/>
-          <w:szCs w:val="23"/>
-        </w:rPr>
-        <w:t>Droid Phone: Yes</w:t>
-      </w:r>
-      <w:r>
-        <w:rPr>
-          <w:rFonts w:ascii="Arial" w:hAnsi="Arial" w:cs="Arial"/>
-          <w:color w:val="000000"/>
-          <w:sz w:val="23"/>
-          <w:szCs w:val="23"/>
-        </w:rPr>
-        <w:t xml:space="preserve">   </w:t>
+        <w:t xml:space="preserve">Droid Phone: Yes   </w:t>
       </w:r>
       <w:proofErr w:type="spellStart"/>
       <w:r>
@@ -884,18 +867,7 @@
           <w:sz w:val="23"/>
           <w:szCs w:val="23"/>
         </w:rPr>
-        <w:t>A final pha</w:t>
-      </w:r>
-      <w:bookmarkStart w:id="0" w:name="_GoBack"/>
-      <w:bookmarkEnd w:id="0"/>
-      <w:r>
-        <w:rPr>
-          <w:rFonts w:ascii="Arial" w:eastAsia="Times New Roman" w:hAnsi="Arial" w:cs="Arial"/>
-          <w:color w:val="000000"/>
-          <w:sz w:val="23"/>
-          <w:szCs w:val="23"/>
-        </w:rPr>
-        <w:t>se resolves fuzzy spaces, and uses x-height normalization to detect lower case letters.</w:t>
+        <w:t>A final phase resolves fuzzy spaces, and uses x-height normalization to detect lower case letters.</w:t>
       </w:r>
     </w:p>
     <w:p>
@@ -1032,7 +1004,18 @@
           <w:sz w:val="23"/>
           <w:szCs w:val="23"/>
         </w:rPr>
-        <w:t xml:space="preserve">The basic idea is to improve OCR accuracy by constraining the word by a lexicon – a list of “legal” words that are allowed to occur in a document. </w:t>
+        <w:t>The basic idea is to improve OCR accuracy by con</w:t>
+      </w:r>
+      <w:bookmarkStart w:id="0" w:name="_GoBack"/>
+      <w:bookmarkEnd w:id="0"/>
+      <w:r>
+        <w:rPr>
+          <w:rFonts w:ascii="Arial" w:eastAsia="Times New Roman" w:hAnsi="Arial" w:cs="Arial"/>
+          <w:color w:val="000000"/>
+          <w:sz w:val="23"/>
+          <w:szCs w:val="23"/>
+        </w:rPr>
+        <w:t xml:space="preserve">straining the word by a lexicon – a list of “legal” words that are allowed to occur in a document. </w:t>
       </w:r>
       <w:r>
         <w:rPr>

</xml_diff>